<commit_message>
Added NCA options: R Workflow
Misc documentation fixes

Reporting:
    - Updated logos and fixed the template

Simulation:
    - Added error handling for catching input errors to run_simulation_ubiqity
    - Modified the automated sampling to include bolus times

Estimation:
    - Added debugging information when solution statistics failed to calculate
    - Fixed ML estimation going off to negative infinity

NCA:
    - C0 extrapolation
    - Analysis of sparse sampled data
    - Workshop components
</commit_message>
<xml_diff>
--- a/ubiquity_template/library/templates/report.docx
+++ b/ubiquity_template/library/templates/report.docx
@@ -2,14 +2,14 @@
 <file path=word/document.xml><?xml version="1.0" encoding="utf-8"?>
 <w:document xmlns:wpc="http://schemas.microsoft.com/office/word/2010/wordprocessingCanvas" xmlns:cx="http://schemas.microsoft.com/office/drawing/2014/chartex" xmlns:cx1="http://schemas.microsoft.com/office/drawing/2015/9/8/chartex" xmlns:cx2="http://schemas.microsoft.com/office/drawing/2015/10/21/chartex" xmlns:cx3="http://schemas.microsoft.com/office/drawing/2016/5/9/chartex" xmlns:cx4="http://schemas.microsoft.com/office/drawing/2016/5/10/chartex" xmlns:cx5="http://schemas.microsoft.com/office/drawing/2016/5/11/chartex" xmlns:cx6="http://schemas.microsoft.com/office/drawing/2016/5/12/chartex" xmlns:cx7="http://schemas.microsoft.com/office/drawing/2016/5/13/chartex" xmlns:cx8="http://schemas.microsoft.com/office/drawing/2016/5/14/chartex" xmlns:mc="http://schemas.openxmlformats.org/markup-compatibility/2006" xmlns:aink="http://schemas.microsoft.com/office/drawing/2016/ink" xmlns:am3d="http://schemas.microsoft.com/office/drawing/2017/model3d" xmlns:o="urn:schemas-microsoft-com:office:office" xmlns:r="http://schemas.openxmlformats.org/officeDocument/2006/relationships" xmlns:m="http://schemas.openxmlformats.org/officeDocument/2006/math" xmlns:v="urn:schemas-microsoft-com:vml" xmlns:wp14="http://schemas.microsoft.com/office/word/2010/wordprocessingDrawing" xmlns:wp="http://schemas.openxmlformats.org/drawingml/2006/wordprocessingDrawing" xmlns:w10="urn:schemas-microsoft-com:office:word" xmlns:w="http://schemas.openxmlformats.org/wordprocessingml/2006/main" xmlns:w14="http://schemas.microsoft.com/office/word/2010/wordml" xmlns:w15="http://schemas.microsoft.com/office/word/2012/wordml" xmlns:w16cid="http://schemas.microsoft.com/office/word/2016/wordml/cid" xmlns:w16se="http://schemas.microsoft.com/office/word/2015/wordml/symex" xmlns:wpg="http://schemas.microsoft.com/office/word/2010/wordprocessingGroup" xmlns:wpi="http://schemas.microsoft.com/office/word/2010/wordprocessingInk" xmlns:wne="http://schemas.microsoft.com/office/word/2006/wordml" xmlns:wps="http://schemas.microsoft.com/office/word/2010/wordprocessingShape" mc:Ignorable="w14 w15 w16se w16cid wp14">
   <w:body>
-    <w:p>
-      <w:bookmarkStart w:id="0" w:name="_GoBack"/>
-      <w:bookmarkEnd w:id="0"/>
-    </w:p>
+    <w:p/>
     <w:sectPr>
-      <w:headerReference w:type="default" r:id="rId7"/>
-      <w:footerReference w:type="even" r:id="rId8"/>
-      <w:footerReference w:type="default" r:id="rId9"/>
+      <w:headerReference w:type="even" r:id="rId7"/>
+      <w:headerReference w:type="default" r:id="rId8"/>
+      <w:footerReference w:type="even" r:id="rId9"/>
+      <w:footerReference w:type="default" r:id="rId10"/>
+      <w:headerReference w:type="first" r:id="rId11"/>
+      <w:footerReference w:type="first" r:id="rId12"/>
       <w:pgSz w:w="11900" w:h="16840"/>
       <w:pgMar w:top="1417" w:right="1417" w:bottom="1417" w:left="1417" w:header="708" w:footer="708" w:gutter="0"/>
       <w:cols w:space="708"/>
@@ -187,19 +187,13 @@
               <w:b/>
             </w:rPr>
           </w:pPr>
-          <w:proofErr w:type="gramStart"/>
+          <w:bookmarkStart w:id="0" w:name="_GoBack"/>
+          <w:bookmarkEnd w:id="0"/>
           <w:r>
             <w:rPr>
               <w:b/>
             </w:rPr>
-            <w:t>::</w:t>
-          </w:r>
-          <w:proofErr w:type="gramEnd"/>
-          <w:r>
-            <w:rPr>
-              <w:b/>
-            </w:rPr>
-            <w:t>FOOTER_LEFT::</w:t>
+            <w:t>U__FOOTER_LEFT__U</w:t>
           </w:r>
         </w:p>
       </w:tc>
@@ -216,6 +210,16 @@
       </w:tc>
     </w:tr>
   </w:tbl>
+  <w:p>
+    <w:pPr>
+      <w:pStyle w:val="Footer"/>
+    </w:pPr>
+  </w:p>
+</w:ftr>
+</file>
+
+<file path=word/footer3.xml><?xml version="1.0" encoding="utf-8"?>
+<w:ftr xmlns:wpc="http://schemas.microsoft.com/office/word/2010/wordprocessingCanvas" xmlns:cx="http://schemas.microsoft.com/office/drawing/2014/chartex" xmlns:cx1="http://schemas.microsoft.com/office/drawing/2015/9/8/chartex" xmlns:cx2="http://schemas.microsoft.com/office/drawing/2015/10/21/chartex" xmlns:cx3="http://schemas.microsoft.com/office/drawing/2016/5/9/chartex" xmlns:cx4="http://schemas.microsoft.com/office/drawing/2016/5/10/chartex" xmlns:cx5="http://schemas.microsoft.com/office/drawing/2016/5/11/chartex" xmlns:cx6="http://schemas.microsoft.com/office/drawing/2016/5/12/chartex" xmlns:cx7="http://schemas.microsoft.com/office/drawing/2016/5/13/chartex" xmlns:cx8="http://schemas.microsoft.com/office/drawing/2016/5/14/chartex" xmlns:mc="http://schemas.openxmlformats.org/markup-compatibility/2006" xmlns:aink="http://schemas.microsoft.com/office/drawing/2016/ink" xmlns:am3d="http://schemas.microsoft.com/office/drawing/2017/model3d" xmlns:o="urn:schemas-microsoft-com:office:office" xmlns:r="http://schemas.openxmlformats.org/officeDocument/2006/relationships" xmlns:m="http://schemas.openxmlformats.org/officeDocument/2006/math" xmlns:v="urn:schemas-microsoft-com:vml" xmlns:wp14="http://schemas.microsoft.com/office/word/2010/wordprocessingDrawing" xmlns:wp="http://schemas.openxmlformats.org/drawingml/2006/wordprocessingDrawing" xmlns:w10="urn:schemas-microsoft-com:office:word" xmlns:w="http://schemas.openxmlformats.org/wordprocessingml/2006/main" xmlns:w14="http://schemas.microsoft.com/office/word/2010/wordml" xmlns:w15="http://schemas.microsoft.com/office/word/2012/wordml" xmlns:w16cid="http://schemas.microsoft.com/office/word/2016/wordml/cid" xmlns:w16se="http://schemas.microsoft.com/office/word/2015/wordml/symex" xmlns:wpg="http://schemas.microsoft.com/office/word/2010/wordprocessingGroup" xmlns:wpi="http://schemas.microsoft.com/office/word/2010/wordprocessingInk" xmlns:wne="http://schemas.microsoft.com/office/word/2006/wordml" xmlns:wps="http://schemas.microsoft.com/office/word/2010/wordprocessingShape" mc:Ignorable="w14 w15 w16se w16cid wp14">
   <w:p>
     <w:pPr>
       <w:pStyle w:val="Footer"/>
@@ -244,6 +248,16 @@
 </file>
 
 <file path=word/header1.xml><?xml version="1.0" encoding="utf-8"?>
+<w:hdr xmlns:wpc="http://schemas.microsoft.com/office/word/2010/wordprocessingCanvas" xmlns:cx="http://schemas.microsoft.com/office/drawing/2014/chartex" xmlns:cx1="http://schemas.microsoft.com/office/drawing/2015/9/8/chartex" xmlns:cx2="http://schemas.microsoft.com/office/drawing/2015/10/21/chartex" xmlns:cx3="http://schemas.microsoft.com/office/drawing/2016/5/9/chartex" xmlns:cx4="http://schemas.microsoft.com/office/drawing/2016/5/10/chartex" xmlns:cx5="http://schemas.microsoft.com/office/drawing/2016/5/11/chartex" xmlns:cx6="http://schemas.microsoft.com/office/drawing/2016/5/12/chartex" xmlns:cx7="http://schemas.microsoft.com/office/drawing/2016/5/13/chartex" xmlns:cx8="http://schemas.microsoft.com/office/drawing/2016/5/14/chartex" xmlns:mc="http://schemas.openxmlformats.org/markup-compatibility/2006" xmlns:aink="http://schemas.microsoft.com/office/drawing/2016/ink" xmlns:am3d="http://schemas.microsoft.com/office/drawing/2017/model3d" xmlns:o="urn:schemas-microsoft-com:office:office" xmlns:r="http://schemas.openxmlformats.org/officeDocument/2006/relationships" xmlns:m="http://schemas.openxmlformats.org/officeDocument/2006/math" xmlns:v="urn:schemas-microsoft-com:vml" xmlns:wp14="http://schemas.microsoft.com/office/word/2010/wordprocessingDrawing" xmlns:wp="http://schemas.openxmlformats.org/drawingml/2006/wordprocessingDrawing" xmlns:w10="urn:schemas-microsoft-com:office:word" xmlns:w="http://schemas.openxmlformats.org/wordprocessingml/2006/main" xmlns:w14="http://schemas.microsoft.com/office/word/2010/wordml" xmlns:w15="http://schemas.microsoft.com/office/word/2012/wordml" xmlns:w16cid="http://schemas.microsoft.com/office/word/2016/wordml/cid" xmlns:w16se="http://schemas.microsoft.com/office/word/2015/wordml/symex" xmlns:wpg="http://schemas.microsoft.com/office/word/2010/wordprocessingGroup" xmlns:wpi="http://schemas.microsoft.com/office/word/2010/wordprocessingInk" xmlns:wne="http://schemas.microsoft.com/office/word/2006/wordml" xmlns:wps="http://schemas.microsoft.com/office/word/2010/wordprocessingShape" mc:Ignorable="w14 w15 w16se w16cid wp14">
+  <w:p>
+    <w:pPr>
+      <w:pStyle w:val="Header"/>
+    </w:pPr>
+  </w:p>
+</w:hdr>
+</file>
+
+<file path=word/header2.xml><?xml version="1.0" encoding="utf-8"?>
 <w:hdr xmlns:wpc="http://schemas.microsoft.com/office/word/2010/wordprocessingCanvas" xmlns:cx="http://schemas.microsoft.com/office/drawing/2014/chartex" xmlns:cx1="http://schemas.microsoft.com/office/drawing/2015/9/8/chartex" xmlns:cx2="http://schemas.microsoft.com/office/drawing/2015/10/21/chartex" xmlns:cx3="http://schemas.microsoft.com/office/drawing/2016/5/9/chartex" xmlns:cx4="http://schemas.microsoft.com/office/drawing/2016/5/10/chartex" xmlns:cx5="http://schemas.microsoft.com/office/drawing/2016/5/11/chartex" xmlns:cx6="http://schemas.microsoft.com/office/drawing/2016/5/12/chartex" xmlns:cx7="http://schemas.microsoft.com/office/drawing/2016/5/13/chartex" xmlns:cx8="http://schemas.microsoft.com/office/drawing/2016/5/14/chartex" xmlns:mc="http://schemas.openxmlformats.org/markup-compatibility/2006" xmlns:aink="http://schemas.microsoft.com/office/drawing/2016/ink" xmlns:am3d="http://schemas.microsoft.com/office/drawing/2017/model3d" xmlns:o="urn:schemas-microsoft-com:office:office" xmlns:r="http://schemas.openxmlformats.org/officeDocument/2006/relationships" xmlns:m="http://schemas.openxmlformats.org/officeDocument/2006/math" xmlns:v="urn:schemas-microsoft-com:vml" xmlns:wp14="http://schemas.microsoft.com/office/word/2010/wordprocessingDrawing" xmlns:wp="http://schemas.openxmlformats.org/drawingml/2006/wordprocessingDrawing" xmlns:w10="urn:schemas-microsoft-com:office:word" xmlns:w="http://schemas.openxmlformats.org/wordprocessingml/2006/main" xmlns:w14="http://schemas.microsoft.com/office/word/2010/wordml" xmlns:w15="http://schemas.microsoft.com/office/word/2012/wordml" xmlns:w16cid="http://schemas.microsoft.com/office/word/2016/wordml/cid" xmlns:w16se="http://schemas.microsoft.com/office/word/2015/wordml/symex" xmlns:wpg="http://schemas.microsoft.com/office/word/2010/wordprocessingGroup" xmlns:wpi="http://schemas.microsoft.com/office/word/2010/wordprocessingInk" xmlns:wne="http://schemas.microsoft.com/office/word/2006/wordml" xmlns:wps="http://schemas.microsoft.com/office/word/2010/wordprocessingShape" mc:Ignorable="w14 w15 w16se w16cid wp14">
   <w:tbl>
     <w:tblPr>
@@ -275,19 +289,11 @@
               <w:b/>
             </w:rPr>
           </w:pPr>
-          <w:proofErr w:type="gramStart"/>
           <w:r>
             <w:rPr>
               <w:b/>
             </w:rPr>
-            <w:t>::</w:t>
-          </w:r>
-          <w:proofErr w:type="gramEnd"/>
-          <w:r>
-            <w:rPr>
-              <w:b/>
-            </w:rPr>
-            <w:t>HEADER_LEFT::</w:t>
+            <w:t>U__HEADER_LEFT__U</w:t>
           </w:r>
         </w:p>
       </w:tc>
@@ -303,24 +309,38 @@
               <w:b/>
             </w:rPr>
           </w:pPr>
-          <w:proofErr w:type="gramStart"/>
           <w:r>
             <w:rPr>
               <w:b/>
             </w:rPr>
-            <w:t>::</w:t>
+            <w:t>U__HEADER_RIGHT__U</w:t>
           </w:r>
-          <w:proofErr w:type="gramEnd"/>
           <w:r>
             <w:rPr>
               <w:b/>
             </w:rPr>
-            <w:t>HEADER_RIGHT::</w:t>
+            <w:t xml:space="preserve"> </w:t>
+          </w:r>
+          <w:r>
+            <w:rPr>
+              <w:b/>
+            </w:rPr>
+            <w:t>&gt;</w:t>
           </w:r>
         </w:p>
       </w:tc>
     </w:tr>
   </w:tbl>
+  <w:p>
+    <w:pPr>
+      <w:pStyle w:val="Header"/>
+    </w:pPr>
+  </w:p>
+</w:hdr>
+</file>
+
+<file path=word/header3.xml><?xml version="1.0" encoding="utf-8"?>
+<w:hdr xmlns:wpc="http://schemas.microsoft.com/office/word/2010/wordprocessingCanvas" xmlns:cx="http://schemas.microsoft.com/office/drawing/2014/chartex" xmlns:cx1="http://schemas.microsoft.com/office/drawing/2015/9/8/chartex" xmlns:cx2="http://schemas.microsoft.com/office/drawing/2015/10/21/chartex" xmlns:cx3="http://schemas.microsoft.com/office/drawing/2016/5/9/chartex" xmlns:cx4="http://schemas.microsoft.com/office/drawing/2016/5/10/chartex" xmlns:cx5="http://schemas.microsoft.com/office/drawing/2016/5/11/chartex" xmlns:cx6="http://schemas.microsoft.com/office/drawing/2016/5/12/chartex" xmlns:cx7="http://schemas.microsoft.com/office/drawing/2016/5/13/chartex" xmlns:cx8="http://schemas.microsoft.com/office/drawing/2016/5/14/chartex" xmlns:mc="http://schemas.openxmlformats.org/markup-compatibility/2006" xmlns:aink="http://schemas.microsoft.com/office/drawing/2016/ink" xmlns:am3d="http://schemas.microsoft.com/office/drawing/2017/model3d" xmlns:o="urn:schemas-microsoft-com:office:office" xmlns:r="http://schemas.openxmlformats.org/officeDocument/2006/relationships" xmlns:m="http://schemas.openxmlformats.org/officeDocument/2006/math" xmlns:v="urn:schemas-microsoft-com:vml" xmlns:wp14="http://schemas.microsoft.com/office/word/2010/wordprocessingDrawing" xmlns:wp="http://schemas.openxmlformats.org/drawingml/2006/wordprocessingDrawing" xmlns:w10="urn:schemas-microsoft-com:office:word" xmlns:w="http://schemas.openxmlformats.org/wordprocessingml/2006/main" xmlns:w14="http://schemas.microsoft.com/office/word/2010/wordml" xmlns:w15="http://schemas.microsoft.com/office/word/2012/wordml" xmlns:w16cid="http://schemas.microsoft.com/office/word/2016/wordml/cid" xmlns:w16se="http://schemas.microsoft.com/office/word/2015/wordml/symex" xmlns:wpg="http://schemas.microsoft.com/office/word/2010/wordprocessingGroup" xmlns:wpi="http://schemas.microsoft.com/office/word/2010/wordprocessingInk" xmlns:wne="http://schemas.microsoft.com/office/word/2006/wordml" xmlns:wps="http://schemas.microsoft.com/office/word/2010/wordprocessingShape" mc:Ignorable="w14 w15 w16se w16cid wp14">
   <w:p>
     <w:pPr>
       <w:pStyle w:val="Header"/>

</xml_diff>